<commit_message>
Fill the Point-by-point reply file
</commit_message>
<xml_diff>
--- a/survivalsvm-Point-by-Point_R_20180105_V01_D01.docx
+++ b/survivalsvm-Point-by-Point_R_20180105_V01_D01.docx
@@ -108,7 +108,168 @@
         <w:rPr>
           <w:lang w:val="en-GB"/>
         </w:rPr>
-        <w:t xml:space="preserve">useful to facilitate understanding of the approach. Also, in describing survival </w:t>
+        <w:t>useful to facilitate understanding of the approach.</w:t>
+      </w:r>
+    </w:p>
+    <w:p>
+      <w:pPr>
+        <w:pStyle w:val="Reply"/>
+      </w:pPr>
+      <w:r>
+        <w:t>We absolutely agree with the reviewer. On the top of page 2, the figure 1 is inserted and commented to facilitate understanding of the SVM approach described above.</w:t>
+      </w:r>
+    </w:p>
+    <w:p>
+      <w:pPr>
+        <w:pStyle w:val="Comment"/>
+        <w:ind w:left="-57"/>
+        <w:rPr>
+          <w:lang w:val="en-GB"/>
+        </w:rPr>
+      </w:pPr>
+      <w:r>
+        <w:rPr>
+          <w:lang w:val="en-GB"/>
+        </w:rPr>
+        <w:t>&gt;</w:t>
+      </w:r>
+      <w:r>
+        <w:rPr>
+          <w:lang w:val="en-GB"/>
+        </w:rPr>
+        <w:t xml:space="preserve"> Also, in describing survival models in</w:t>
+      </w:r>
+      <w:r>
+        <w:rPr>
+          <w:lang w:val="en-GB"/>
+        </w:rPr>
+        <w:t xml:space="preserve"> </w:t>
+      </w:r>
+      <w:r>
+        <w:rPr>
+          <w:lang w:val="en-GB"/>
+        </w:rPr>
+        <w:t>general they suggest that it would be useful to h</w:t>
+      </w:r>
+      <w:r>
+        <w:rPr>
+          <w:lang w:val="en-GB"/>
+        </w:rPr>
+        <w:t xml:space="preserve">ave a </w:t>
+      </w:r>
+      <w:r>
+        <w:rPr>
+          <w:lang w:val="en-GB"/>
+        </w:rPr>
+        <w:t xml:space="preserve">&gt; </w:t>
+      </w:r>
+      <w:r>
+        <w:rPr>
+          <w:lang w:val="en-GB"/>
+        </w:rPr>
+        <w:t xml:space="preserve">simple real world example </w:t>
+      </w:r>
+      <w:r>
+        <w:rPr>
+          <w:lang w:val="en-GB"/>
+        </w:rPr>
+        <w:t>with sample data to describe</w:t>
+      </w:r>
+      <w:r>
+        <w:rPr>
+          <w:lang w:val="en-GB"/>
+        </w:rPr>
+        <w:t xml:space="preserve"> </w:t>
+      </w:r>
+      <w:r>
+        <w:rPr>
+          <w:lang w:val="en-GB"/>
+        </w:rPr>
+        <w:t xml:space="preserve">the task: "This would make it </w:t>
+      </w:r>
+      <w:r>
+        <w:rPr>
+          <w:lang w:val="en-GB"/>
+        </w:rPr>
+        <w:t xml:space="preserve">         &gt; </w:t>
+      </w:r>
+      <w:r>
+        <w:rPr>
+          <w:lang w:val="en-GB"/>
+        </w:rPr>
+        <w:t>simpler to gain an understanding of the problem and the</w:t>
+      </w:r>
+      <w:r>
+        <w:rPr>
+          <w:lang w:val="en-GB"/>
+        </w:rPr>
+        <w:t xml:space="preserve"> </w:t>
+      </w:r>
+      <w:r>
+        <w:rPr>
+          <w:lang w:val="en-GB"/>
+        </w:rPr>
+        <w:t>algorithm."</w:t>
+      </w:r>
+    </w:p>
+    <w:p>
+      <w:pPr>
+        <w:pStyle w:val="Comment"/>
+      </w:pPr>
+      <w:r>
+        <w:t xml:space="preserve"> </w:t>
+      </w:r>
+    </w:p>
+    <w:p>
+      <w:pPr>
+        <w:pStyle w:val="Reply"/>
+        <w:rPr>
+          <w:lang w:val="en-US"/>
+        </w:rPr>
+      </w:pPr>
+      <w:r>
+        <w:rPr>
+          <w:lang w:val="en-US"/>
+        </w:rPr>
+        <w:t xml:space="preserve">Agreed. The veteran’s administration study (Kalbfleisch and Prentice, 2002) now appears in the first paragraph of the introduction. Referring to it </w:t>
+      </w:r>
+      <w:r>
+        <w:rPr>
+          <w:lang w:val="en-US"/>
+        </w:rPr>
+        <w:t xml:space="preserve">when describing survival analysis, we </w:t>
+      </w:r>
+      <w:r>
+        <w:rPr>
+          <w:lang w:val="en-US"/>
+        </w:rPr>
+        <w:t>make it easier to the reader to un</w:t>
+      </w:r>
+      <w:r>
+        <w:rPr>
+          <w:lang w:val="en-US"/>
+        </w:rPr>
+        <w:t>derstand our description.</w:t>
+      </w:r>
+    </w:p>
+    <w:p>
+      <w:pPr>
+        <w:pStyle w:val="Comment"/>
+        <w:rPr>
+          <w:lang w:val="en-GB"/>
+        </w:rPr>
+      </w:pPr>
+      <w:r>
+        <w:rPr>
+          <w:lang w:val="en-GB"/>
+        </w:rPr>
+        <w:t xml:space="preserve">&gt; </w:t>
+      </w:r>
+      <w:r>
+        <w:rPr>
+          <w:lang w:val="en-GB"/>
+        </w:rPr>
+        <w:t xml:space="preserve">They would very much have liked to replicate the experiments that you presented. Is a </w:t>
       </w:r>
       <w:r>
         <w:rPr>
@@ -120,7 +281,7 @@
         <w:rPr>
           <w:lang w:val="en-GB"/>
         </w:rPr>
-        <w:t>models in</w:t>
+        <w:t>script available</w:t>
       </w:r>
       <w:r>
         <w:rPr>
@@ -132,19 +293,19 @@
         <w:rPr>
           <w:lang w:val="en-GB"/>
         </w:rPr>
-        <w:t xml:space="preserve">general they suggest that it would be useful to have a simple real world example </w:t>
-      </w:r>
-      <w:r>
-        <w:rPr>
-          <w:lang w:val="en-GB"/>
-        </w:rPr>
-        <w:t xml:space="preserve"> &gt; </w:t>
-      </w:r>
-      <w:r>
-        <w:rPr>
-          <w:lang w:val="en-GB"/>
-        </w:rPr>
-        <w:t>with sample data to describe</w:t>
+        <w:t xml:space="preserve">to replicate the “Real data application. . . ” including downloading the </w:t>
+      </w:r>
+      <w:r>
+        <w:rPr>
+          <w:lang w:val="en-GB"/>
+        </w:rPr>
+        <w:t xml:space="preserve">        &gt; </w:t>
+      </w:r>
+      <w:r>
+        <w:rPr>
+          <w:lang w:val="en-GB"/>
+        </w:rPr>
+        <w:t>datasets and generating</w:t>
       </w:r>
       <w:r>
         <w:rPr>
@@ -156,40 +317,172 @@
         <w:rPr>
           <w:lang w:val="en-GB"/>
         </w:rPr>
-        <w:t xml:space="preserve">the task: "This would make it simpler to gain an understanding </w:t>
-      </w:r>
-      <w:r>
-        <w:rPr>
-          <w:lang w:val="en-GB"/>
-        </w:rPr>
-        <w:t xml:space="preserve">&gt; </w:t>
-      </w:r>
-      <w:r>
-        <w:rPr>
-          <w:lang w:val="en-GB"/>
-        </w:rPr>
-        <w:t>of the problem and the</w:t>
-      </w:r>
-      <w:r>
-        <w:rPr>
-          <w:lang w:val="en-GB"/>
+        <w:t>the results table and plots? That would be useful.</w:t>
+      </w:r>
+    </w:p>
+    <w:p>
+      <w:pPr>
+        <w:pStyle w:val="Comment"/>
+      </w:pPr>
+    </w:p>
+    <w:p>
+      <w:pPr>
+        <w:pStyle w:val="Reply"/>
+        <w:rPr>
+          <w:lang w:val="en-US"/>
+        </w:rPr>
+      </w:pPr>
+      <w:r>
+        <w:rPr>
+          <w:lang w:val="en-US"/>
+        </w:rPr>
+        <w:t>We thank the reviewer for evoking this important point. An R script file named “</w:t>
+      </w:r>
+      <w:r>
+        <w:rPr>
+          <w:lang w:val="en-US"/>
+        </w:rPr>
+        <w:t>fouodo-koenig-weihs-ziegler-wright.R</w:t>
+      </w:r>
+      <w:r>
+        <w:rPr>
+          <w:lang w:val="en-US"/>
+        </w:rPr>
+        <w:t>” including the code to replicate all</w:t>
+      </w:r>
+      <w:r>
+        <w:rPr>
+          <w:lang w:val="en-US"/>
+        </w:rPr>
+        <w:t xml:space="preserve"> the</w:t>
+      </w:r>
+      <w:r>
+        <w:rPr>
+          <w:lang w:val="en-US"/>
+        </w:rPr>
+        <w:t xml:space="preserve"> results presented in the paper was included in the first submission. May be the Reviewer did not get it. </w:t>
+      </w:r>
+      <w:r>
+        <w:rPr>
+          <w:lang w:val="en-US"/>
+        </w:rPr>
+        <w:t>To address</w:t>
+      </w:r>
+      <w:r>
+        <w:rPr>
+          <w:lang w:val="en-US"/>
         </w:rPr>
         <w:t xml:space="preserve"> </w:t>
       </w:r>
       <w:r>
         <w:rPr>
-          <w:lang w:val="en-GB"/>
-        </w:rPr>
-        <w:t>algorithm."</w:t>
+          <w:lang w:val="en-US"/>
+        </w:rPr>
+        <w:t xml:space="preserve">his </w:t>
+      </w:r>
+      <w:r>
+        <w:rPr>
+          <w:lang w:val="en-US"/>
+        </w:rPr>
+        <w:t>concern, supplementary materials including the R script stay now online</w:t>
+      </w:r>
+      <w:r>
+        <w:rPr>
+          <w:lang w:val="en-US"/>
+        </w:rPr>
+        <w:t xml:space="preserve">: </w:t>
+      </w:r>
+      <w:r>
+        <w:rPr>
+          <w:lang w:val="en-US"/>
+        </w:rPr>
+        <w:t>https://github.com/imbs-hl/survivalsvm-paper</w:t>
       </w:r>
     </w:p>
     <w:p>
       <w:pPr>
         <w:pStyle w:val="Comment"/>
-      </w:pPr>
-      <w:r>
+        <w:rPr>
+          <w:lang w:val="en-GB"/>
+        </w:rPr>
+      </w:pPr>
+      <w:r>
+        <w:rPr>
+          <w:lang w:val="en-GB"/>
+        </w:rPr>
+        <w:t>&gt;</w:t>
+      </w:r>
+      <w:r>
+        <w:rPr>
+          <w:lang w:val="en-GB"/>
+        </w:rPr>
+        <w:t xml:space="preserve"> On Page 4 , Section “Example of usage”: they ask about the choice 120 as the size of the </w:t>
+      </w:r>
+      <w:r>
+        <w:rPr>
+          <w:lang w:val="en-GB"/>
+        </w:rPr>
+        <w:t xml:space="preserve">   &gt; </w:t>
+      </w:r>
+      <w:r>
+        <w:rPr>
+          <w:lang w:val="en-GB"/>
+        </w:rPr>
+        <w:t>training dataset and if</w:t>
+      </w:r>
+      <w:r>
+        <w:rPr>
+          <w:lang w:val="en-GB"/>
+        </w:rPr>
         <w:t xml:space="preserve"> </w:t>
       </w:r>
+      <w:r>
+        <w:rPr>
+          <w:lang w:val="en-GB"/>
+        </w:rPr>
+        <w:t xml:space="preserve">it is better to choose a specified proportion instead? They have </w:t>
+      </w:r>
+      <w:r>
+        <w:rPr>
+          <w:lang w:val="en-GB"/>
+        </w:rPr>
+        <w:t xml:space="preserve">         &gt; </w:t>
+      </w:r>
+      <w:r>
+        <w:rPr>
+          <w:lang w:val="en-GB"/>
+        </w:rPr>
+        <w:t>familiarity with the common choice</w:t>
+      </w:r>
+      <w:r>
+        <w:rPr>
+          <w:lang w:val="en-GB"/>
+        </w:rPr>
+        <w:t xml:space="preserve"> </w:t>
+      </w:r>
+      <w:r>
+        <w:rPr>
+          <w:lang w:val="en-GB"/>
+        </w:rPr>
+        <w:t xml:space="preserve">of round(0.7*n) and believe mentioning that or </w:t>
+      </w:r>
+      <w:r>
+        <w:rPr>
+          <w:lang w:val="en-GB"/>
+        </w:rPr>
+        <w:t xml:space="preserve">            &gt; </w:t>
+      </w:r>
+      <w:r>
+        <w:rPr>
+          <w:lang w:val="en-GB"/>
+        </w:rPr>
+        <w:t>motivating your choice is important.</w:t>
+      </w:r>
+    </w:p>
+    <w:p>
+      <w:pPr>
+        <w:pStyle w:val="Comment"/>
+      </w:pPr>
     </w:p>
     <w:p>
       <w:pPr>
@@ -202,254 +495,20 @@
         <w:rPr>
           <w:lang w:val="en-US"/>
         </w:rPr>
-        <w:t>Response here</w:t>
-      </w:r>
-      <w:r>
-        <w:rPr>
-          <w:lang w:val="en-US"/>
-        </w:rPr>
-        <w:tab/>
-        <w:t>…</w:t>
-      </w:r>
-    </w:p>
-    <w:p>
-      <w:pPr>
-        <w:pStyle w:val="Cited"/>
-      </w:pPr>
-      <w:r>
-        <w:tab/>
-        <w:t>Additional comment…</w:t>
-      </w:r>
-    </w:p>
-    <w:p>
-      <w:pPr>
-        <w:pStyle w:val="Comment"/>
-        <w:rPr>
-          <w:lang w:val="en-GB"/>
-        </w:rPr>
-      </w:pPr>
-      <w:r>
-        <w:rPr>
-          <w:lang w:val="en-GB"/>
-        </w:rPr>
-        <w:t xml:space="preserve">&gt; </w:t>
-      </w:r>
-      <w:r>
-        <w:rPr>
-          <w:lang w:val="en-GB"/>
-        </w:rPr>
-        <w:t xml:space="preserve">They would very much have liked to replicate the experiments that you presented. Is a </w:t>
-      </w:r>
-      <w:r>
-        <w:rPr>
-          <w:lang w:val="en-GB"/>
-        </w:rPr>
-        <w:t xml:space="preserve">       &gt; </w:t>
-      </w:r>
-      <w:r>
-        <w:rPr>
-          <w:lang w:val="en-GB"/>
-        </w:rPr>
-        <w:t>script available</w:t>
-      </w:r>
-      <w:r>
-        <w:rPr>
-          <w:lang w:val="en-GB"/>
-        </w:rPr>
-        <w:t xml:space="preserve"> </w:t>
-      </w:r>
-      <w:r>
-        <w:rPr>
-          <w:lang w:val="en-GB"/>
-        </w:rPr>
-        <w:t xml:space="preserve">to replicate the “Real data application. . . ” including downloading the </w:t>
-      </w:r>
-      <w:r>
-        <w:rPr>
-          <w:lang w:val="en-GB"/>
-        </w:rPr>
-        <w:t xml:space="preserve">        &gt; </w:t>
-      </w:r>
-      <w:r>
-        <w:rPr>
-          <w:lang w:val="en-GB"/>
-        </w:rPr>
-        <w:t>datasets and generating</w:t>
-      </w:r>
-      <w:r>
-        <w:rPr>
-          <w:lang w:val="en-GB"/>
-        </w:rPr>
-        <w:t xml:space="preserve"> </w:t>
-      </w:r>
-      <w:r>
-        <w:rPr>
-          <w:lang w:val="en-GB"/>
-        </w:rPr>
-        <w:t>the results table and plots? That would be useful.</w:t>
-      </w:r>
-    </w:p>
-    <w:p>
-      <w:pPr>
-        <w:pStyle w:val="Comment"/>
-      </w:pPr>
-    </w:p>
-    <w:p>
-      <w:pPr>
-        <w:pStyle w:val="Reply"/>
-        <w:rPr>
-          <w:lang w:val="en-US"/>
-        </w:rPr>
-      </w:pPr>
-      <w:r>
-        <w:rPr>
-          <w:lang w:val="en-US"/>
-        </w:rPr>
-        <w:t>Response here…</w:t>
-      </w:r>
-    </w:p>
-    <w:p>
-      <w:pPr>
-        <w:pStyle w:val="Cited"/>
-      </w:pPr>
-      <w:r>
-        <w:tab/>
-      </w:r>
-      <w:r>
-        <w:t>Additional comment…</w:t>
-      </w:r>
-    </w:p>
-    <w:p>
-      <w:pPr>
-        <w:pStyle w:val="Reply"/>
-        <w:rPr>
-          <w:lang w:val="en-US"/>
-        </w:rPr>
-      </w:pPr>
-    </w:p>
-    <w:p>
-      <w:pPr>
-        <w:pStyle w:val="Comment"/>
-        <w:rPr>
-          <w:lang w:val="en-GB"/>
-        </w:rPr>
-      </w:pPr>
-      <w:r>
-        <w:rPr>
-          <w:lang w:val="en-GB"/>
-        </w:rPr>
-        <w:t>&gt;</w:t>
-      </w:r>
-      <w:r>
-        <w:rPr>
-          <w:lang w:val="en-GB"/>
-        </w:rPr>
-        <w:t xml:space="preserve"> On Page 4 , Section “Example of usage”: they ask about the choice 120 as the size of the </w:t>
-      </w:r>
-      <w:r>
-        <w:rPr>
-          <w:lang w:val="en-GB"/>
-        </w:rPr>
-        <w:t xml:space="preserve">   &gt; </w:t>
-      </w:r>
-      <w:r>
-        <w:rPr>
-          <w:lang w:val="en-GB"/>
-        </w:rPr>
-        <w:t>training dataset and if</w:t>
-      </w:r>
-      <w:r>
-        <w:rPr>
-          <w:lang w:val="en-GB"/>
-        </w:rPr>
-        <w:t xml:space="preserve"> </w:t>
-      </w:r>
-      <w:r>
-        <w:rPr>
-          <w:lang w:val="en-GB"/>
-        </w:rPr>
-        <w:t xml:space="preserve">it is better to choose a specified proportion instead? They have </w:t>
-      </w:r>
-      <w:r>
-        <w:rPr>
-          <w:lang w:val="en-GB"/>
-        </w:rPr>
-        <w:t xml:space="preserve">         &gt; </w:t>
-      </w:r>
-      <w:r>
-        <w:rPr>
-          <w:lang w:val="en-GB"/>
-        </w:rPr>
-        <w:t>familiarity with the common choice</w:t>
-      </w:r>
-      <w:r>
-        <w:rPr>
-          <w:lang w:val="en-GB"/>
-        </w:rPr>
-        <w:t xml:space="preserve"> </w:t>
-      </w:r>
-      <w:r>
-        <w:rPr>
-          <w:lang w:val="en-GB"/>
-        </w:rPr>
-        <w:t xml:space="preserve">of round(0.7*n) and believe mentioning that or </w:t>
-      </w:r>
-      <w:r>
-        <w:rPr>
-          <w:lang w:val="en-GB"/>
-        </w:rPr>
-        <w:t xml:space="preserve">            &gt; </w:t>
-      </w:r>
-      <w:r>
-        <w:rPr>
-          <w:lang w:val="en-GB"/>
-        </w:rPr>
-        <w:t>motivating your choice is important.</w:t>
-      </w:r>
-    </w:p>
-    <w:p>
-      <w:pPr>
-        <w:pStyle w:val="Comment"/>
-      </w:pPr>
-    </w:p>
-    <w:p>
-      <w:pPr>
-        <w:pStyle w:val="Reply"/>
-        <w:rPr>
-          <w:lang w:val="en-US"/>
-        </w:rPr>
-      </w:pPr>
-      <w:r>
-        <w:rPr>
-          <w:lang w:val="en-US"/>
-        </w:rPr>
-        <w:t>Response here</w:t>
-      </w:r>
-      <w:r>
-        <w:rPr>
-          <w:lang w:val="en-US"/>
-        </w:rPr>
-        <w:t xml:space="preserve"> </w:t>
-      </w:r>
-    </w:p>
-    <w:p>
-      <w:pPr>
-        <w:pStyle w:val="Cited"/>
-      </w:pPr>
-      <w:r>
-        <w:tab/>
-      </w:r>
-      <w:r>
-        <w:t>Additional comment…</w:t>
-      </w:r>
-    </w:p>
-    <w:p>
-      <w:pPr>
-        <w:pStyle w:val="Reply"/>
-        <w:rPr>
-          <w:lang w:val="en-US"/>
-        </w:rPr>
-      </w:pPr>
+        <w:t xml:space="preserve">Agreed. </w:t>
+      </w:r>
+      <w:r>
+        <w:rPr>
+          <w:lang w:val="en-US"/>
+        </w:rPr>
+        <w:t>We actually use</w:t>
+      </w:r>
+      <w:r>
+        <w:rPr>
+          <w:lang w:val="en-US"/>
+        </w:rPr>
+        <w:t xml:space="preserve"> round(0.7*n) of the sample size as training data set.</w:t>
+      </w:r>
     </w:p>
     <w:p>
       <w:pPr>
@@ -573,6 +632,7 @@
         <w:pStyle w:val="Comment"/>
       </w:pPr>
       <w:r>
+        <w:lastRenderedPageBreak/>
         <w:t xml:space="preserve"> </w:t>
       </w:r>
     </w:p>
@@ -587,17 +647,61 @@
         <w:rPr>
           <w:lang w:val="en-US"/>
         </w:rPr>
-        <w:lastRenderedPageBreak/>
-        <w:t>Response here</w:t>
-      </w:r>
-    </w:p>
-    <w:p>
-      <w:pPr>
-        <w:pStyle w:val="Cited"/>
-      </w:pPr>
-      <w:r>
-        <w:tab/>
-        <w:t>Additional comment</w:t>
+        <w:t xml:space="preserve">We agree and thank the reviewer for this </w:t>
+      </w:r>
+      <w:r>
+        <w:rPr>
+          <w:lang w:val="en-US"/>
+        </w:rPr>
+        <w:t xml:space="preserve">important </w:t>
+      </w:r>
+      <w:r>
+        <w:rPr>
+          <w:lang w:val="en-US"/>
+        </w:rPr>
+        <w:t>remark. The</w:t>
+      </w:r>
+      <w:r>
+        <w:rPr>
+          <w:lang w:val="en-US"/>
+        </w:rPr>
+        <w:t xml:space="preserve"> actual</w:t>
+      </w:r>
+      <w:r>
+        <w:rPr>
+          <w:lang w:val="en-US"/>
+        </w:rPr>
+        <w:t xml:space="preserve"> version of the survivalsvm package is now included in the </w:t>
+      </w:r>
+      <w:r>
+        <w:rPr>
+          <w:lang w:val="en-US"/>
+        </w:rPr>
+        <w:t xml:space="preserve">survivalsvm objects and the user can get </w:t>
+      </w:r>
+      <w:r>
+        <w:rPr>
+          <w:lang w:val="en-US"/>
+        </w:rPr>
+        <w:t>the version</w:t>
+      </w:r>
+      <w:r>
+        <w:rPr>
+          <w:lang w:val="en-US"/>
+        </w:rPr>
+        <w:t xml:space="preserve"> when printing</w:t>
+      </w:r>
+      <w:r>
+        <w:rPr>
+          <w:lang w:val="en-US"/>
+        </w:rPr>
+        <w:t xml:space="preserve"> the object</w:t>
+      </w:r>
+      <w:r>
+        <w:rPr>
+          <w:lang w:val="en-US"/>
+        </w:rPr>
+        <w:t>.</w:t>
       </w:r>
     </w:p>
     <w:p>
@@ -687,42 +791,158 @@
     </w:p>
     <w:p>
       <w:pPr>
-        <w:pStyle w:val="Comment"/>
-      </w:pPr>
-      <w:r>
+        <w:pStyle w:val="Reply"/>
+        <w:rPr>
+          <w:lang w:val="en-US"/>
+        </w:rPr>
+      </w:pPr>
+      <w:r>
+        <w:rPr>
+          <w:lang w:val="en-US"/>
+        </w:rPr>
+        <w:t xml:space="preserve">We </w:t>
+      </w:r>
+      <w:r>
+        <w:rPr>
+          <w:lang w:val="en-US"/>
+        </w:rPr>
+        <w:t xml:space="preserve">are </w:t>
+      </w:r>
+      <w:r>
+        <w:rPr>
+          <w:lang w:val="en-US"/>
+        </w:rPr>
+        <w:t>grateful to the reviewer</w:t>
+      </w:r>
+      <w:r>
+        <w:rPr>
+          <w:lang w:val="en-US"/>
+        </w:rPr>
+        <w:t xml:space="preserve"> for raising this point. </w:t>
+      </w:r>
+      <w:r>
+        <w:rPr>
+          <w:lang w:val="en-US"/>
+        </w:rPr>
+        <w:t>The correct output is now printed.</w:t>
+      </w:r>
+    </w:p>
+    <w:p>
+      <w:pPr>
+        <w:pStyle w:val="Reply"/>
+        <w:rPr>
+          <w:ins w:id="0" w:author="Marvin Wright" w:date="2016-10-27T09:19:00Z"/>
+        </w:rPr>
+      </w:pPr>
+    </w:p>
+    <w:p>
+      <w:pPr>
+        <w:pStyle w:val="Reply"/>
+        <w:rPr>
+          <w:rFonts w:eastAsia="Times New Roman" w:cs="Times New Roman"/>
+          <w:color w:val="0000FF"/>
+        </w:rPr>
+      </w:pPr>
+      <w:r>
+        <w:rPr>
+          <w:rFonts w:eastAsia="Times New Roman" w:cs="Times New Roman"/>
+          <w:color w:val="0000FF"/>
+        </w:rPr>
+        <w:t>&gt;</w:t>
+      </w:r>
+      <w:r>
+        <w:rPr>
+          <w:rFonts w:eastAsia="Times New Roman" w:cs="Times New Roman"/>
+          <w:color w:val="0000FF"/>
+        </w:rPr>
+        <w:t xml:space="preserve"> On Page 5: They point out that `print(ored.survsvm.reg)` should add an extra “\n” after the </w:t>
+      </w:r>
+      <w:r>
+        <w:rPr>
+          <w:rFonts w:eastAsia="Times New Roman" w:cs="Times New Roman"/>
+          <w:color w:val="0000FF"/>
+        </w:rPr>
+        <w:t xml:space="preserve">&gt; </w:t>
+      </w:r>
+      <w:r>
+        <w:rPr>
+          <w:rFonts w:eastAsia="Times New Roman" w:cs="Times New Roman"/>
+          <w:color w:val="0000FF"/>
+        </w:rPr>
+        <w:t>predicted risk ranks to place the R prompt on a new line, not at the end of</w:t>
+      </w:r>
+      <w:r>
+        <w:rPr>
+          <w:rFonts w:eastAsia="Times New Roman" w:cs="Times New Roman"/>
+          <w:color w:val="0000FF"/>
+        </w:rPr>
         <w:t xml:space="preserve"> </w:t>
       </w:r>
+      <w:r>
+        <w:rPr>
+          <w:rFonts w:eastAsia="Times New Roman" w:cs="Times New Roman"/>
+          <w:color w:val="0000FF"/>
+        </w:rPr>
+        <w:t xml:space="preserve">the line listing the </w:t>
+      </w:r>
+      <w:r>
+        <w:rPr>
+          <w:rFonts w:eastAsia="Times New Roman" w:cs="Times New Roman"/>
+          <w:color w:val="0000FF"/>
+        </w:rPr>
+        <w:t xml:space="preserve">&gt; </w:t>
+      </w:r>
+      <w:r>
+        <w:rPr>
+          <w:rFonts w:eastAsia="Times New Roman" w:cs="Times New Roman"/>
+          <w:color w:val="0000FF"/>
+        </w:rPr>
+        <w:t>ranks. Also, they ask how significant is the precision of the numbers printed by</w:t>
+      </w:r>
+      <w:r>
+        <w:rPr>
+          <w:rFonts w:eastAsia="Times New Roman" w:cs="Times New Roman"/>
+          <w:color w:val="0000FF"/>
+        </w:rPr>
+        <w:t xml:space="preserve"> </w:t>
+      </w:r>
+      <w:r>
+        <w:rPr>
+          <w:rFonts w:eastAsia="Times New Roman" w:cs="Times New Roman"/>
+          <w:color w:val="0000FF"/>
+        </w:rPr>
+        <w:t xml:space="preserve">default. </w:t>
+      </w:r>
     </w:p>
     <w:p>
       <w:pPr>
         <w:pStyle w:val="Reply"/>
         <w:rPr>
-          <w:lang w:val="en-US"/>
-        </w:rPr>
-      </w:pPr>
-      <w:r>
-        <w:rPr>
-          <w:lang w:val="en-US"/>
-        </w:rPr>
-        <w:t>Reponse here…</w:t>
-      </w:r>
-    </w:p>
-    <w:p>
-      <w:pPr>
-        <w:pStyle w:val="Cited"/>
-      </w:pPr>
-      <w:r>
-        <w:tab/>
-        <w:t>Additional comment</w:t>
-      </w:r>
-    </w:p>
-    <w:p>
-      <w:pPr>
-        <w:pStyle w:val="Comment"/>
-        <w:rPr>
-          <w:ins w:id="0" w:author="Marvin Wright" w:date="2016-10-27T09:19:00Z"/>
-        </w:rPr>
-      </w:pPr>
+          <w:rFonts w:eastAsia="Times New Roman" w:cs="Times New Roman"/>
+          <w:color w:val="0000FF"/>
+        </w:rPr>
+      </w:pPr>
+      <w:r>
+        <w:rPr>
+          <w:rFonts w:eastAsia="Times New Roman" w:cs="Times New Roman"/>
+          <w:color w:val="0000FF"/>
+        </w:rPr>
+        <w:t xml:space="preserve">&gt; </w:t>
+      </w:r>
+      <w:r>
+        <w:rPr>
+          <w:rFonts w:eastAsia="Times New Roman" w:cs="Times New Roman"/>
+          <w:color w:val="0000FF"/>
+        </w:rPr>
+        <w:t>Suggesting it would be less distracting to round these to perhaps just 2 significant digits in</w:t>
+      </w:r>
+      <w:r>
+        <w:rPr>
+          <w:rFonts w:eastAsia="Times New Roman" w:cs="Times New Roman"/>
+          <w:color w:val="0000FF"/>
+        </w:rPr>
+        <w:t xml:space="preserve"> </w:t>
+      </w:r>
     </w:p>
     <w:p>
       <w:pPr>
@@ -737,20 +957,6 @@
           <w:rFonts w:eastAsia="Times New Roman" w:cs="Times New Roman"/>
           <w:color w:val="0000FF"/>
         </w:rPr>
-        <w:t>&gt;</w:t>
-      </w:r>
-      <w:r>
-        <w:rPr>
-          <w:rFonts w:eastAsia="Times New Roman" w:cs="Times New Roman"/>
-          <w:color w:val="0000FF"/>
-        </w:rPr>
-        <w:t xml:space="preserve"> On Page 5: They point out that `print(ored.survsvm.reg)` should add an extra “\n” after the </w:t>
-      </w:r>
-      <w:r>
-        <w:rPr>
-          <w:rFonts w:eastAsia="Times New Roman" w:cs="Times New Roman"/>
-          <w:color w:val="0000FF"/>
-        </w:rPr>
         <w:t xml:space="preserve">&gt; </w:t>
       </w:r>
       <w:r>
@@ -758,312 +964,216 @@
           <w:rFonts w:eastAsia="Times New Roman" w:cs="Times New Roman"/>
           <w:color w:val="0000FF"/>
         </w:rPr>
-        <w:t>predicted risk ranks to place the R prompt on a new line, not at the end of</w:t>
-      </w:r>
-      <w:r>
-        <w:rPr>
-          <w:rFonts w:eastAsia="Times New Roman" w:cs="Times New Roman"/>
-          <w:color w:val="0000FF"/>
-        </w:rPr>
-        <w:t xml:space="preserve"> </w:t>
-      </w:r>
-      <w:r>
-        <w:rPr>
-          <w:rFonts w:eastAsia="Times New Roman" w:cs="Times New Roman"/>
-          <w:color w:val="0000FF"/>
-        </w:rPr>
-        <w:t xml:space="preserve">the line listing the </w:t>
-      </w:r>
-      <w:r>
-        <w:rPr>
-          <w:rFonts w:eastAsia="Times New Roman" w:cs="Times New Roman"/>
-          <w:color w:val="0000FF"/>
-        </w:rPr>
-        <w:t xml:space="preserve">&gt; </w:t>
-      </w:r>
-      <w:r>
-        <w:rPr>
-          <w:rFonts w:eastAsia="Times New Roman" w:cs="Times New Roman"/>
-          <w:color w:val="0000FF"/>
-        </w:rPr>
-        <w:t>ranks. Also, they ask how significant is the precision of the numbers printed by</w:t>
-      </w:r>
-      <w:r>
-        <w:rPr>
-          <w:rFonts w:eastAsia="Times New Roman" w:cs="Times New Roman"/>
-          <w:color w:val="0000FF"/>
-        </w:rPr>
-        <w:t xml:space="preserve"> </w:t>
-      </w:r>
-      <w:r>
-        <w:rPr>
-          <w:rFonts w:eastAsia="Times New Roman" w:cs="Times New Roman"/>
-          <w:color w:val="0000FF"/>
-        </w:rPr>
-        <w:t xml:space="preserve">default. </w:t>
+        <w:t>printing, unless the default precision is significant?</w:t>
       </w:r>
     </w:p>
     <w:p>
       <w:pPr>
         <w:pStyle w:val="Reply"/>
         <w:rPr>
-          <w:rFonts w:eastAsia="Times New Roman" w:cs="Times New Roman"/>
-          <w:color w:val="0000FF"/>
-        </w:rPr>
-      </w:pPr>
-      <w:r>
-        <w:rPr>
-          <w:rFonts w:eastAsia="Times New Roman" w:cs="Times New Roman"/>
-          <w:color w:val="0000FF"/>
-        </w:rPr>
-        <w:t xml:space="preserve">&gt; </w:t>
-      </w:r>
-      <w:r>
-        <w:rPr>
-          <w:rFonts w:eastAsia="Times New Roman" w:cs="Times New Roman"/>
-          <w:color w:val="0000FF"/>
-        </w:rPr>
-        <w:t>Suggesting it would be less distracting to round these to perhaps just 2 significant digits in</w:t>
-      </w:r>
-      <w:r>
-        <w:rPr>
-          <w:rFonts w:eastAsia="Times New Roman" w:cs="Times New Roman"/>
-          <w:color w:val="0000FF"/>
-        </w:rPr>
-        <w:t xml:space="preserve"> </w:t>
-      </w:r>
+          <w:lang w:val="en-US"/>
+        </w:rPr>
+      </w:pPr>
     </w:p>
     <w:p>
       <w:pPr>
         <w:pStyle w:val="Reply"/>
         <w:rPr>
-          <w:rFonts w:eastAsia="Times New Roman" w:cs="Times New Roman"/>
-          <w:color w:val="0000FF"/>
-        </w:rPr>
-      </w:pPr>
-      <w:r>
-        <w:rPr>
-          <w:rFonts w:eastAsia="Times New Roman" w:cs="Times New Roman"/>
-          <w:color w:val="0000FF"/>
-        </w:rPr>
-        <w:t xml:space="preserve">&gt; </w:t>
-      </w:r>
-      <w:r>
-        <w:rPr>
-          <w:rFonts w:eastAsia="Times New Roman" w:cs="Times New Roman"/>
-          <w:color w:val="0000FF"/>
-        </w:rPr>
-        <w:t>printing, unless the default precision is significant?</w:t>
-      </w:r>
-    </w:p>
-    <w:p>
-      <w:pPr>
-        <w:pStyle w:val="Reply"/>
-        <w:rPr>
-          <w:lang w:val="en-US"/>
-        </w:rPr>
-      </w:pPr>
-    </w:p>
-    <w:p>
-      <w:pPr>
-        <w:pStyle w:val="Reply"/>
-        <w:rPr>
-          <w:lang w:val="en-US"/>
-        </w:rPr>
-      </w:pPr>
-      <w:r>
-        <w:rPr>
-          <w:lang w:val="en-US"/>
-        </w:rPr>
-        <w:t>Response here…</w:t>
-      </w:r>
-    </w:p>
-    <w:p>
-      <w:pPr>
-        <w:pStyle w:val="Cited"/>
-      </w:pPr>
-      <w:r>
-        <w:t>Additional comment</w:t>
-      </w:r>
-    </w:p>
-    <w:p>
-      <w:pPr>
-        <w:pStyle w:val="Reply"/>
-        <w:rPr>
-          <w:rFonts w:eastAsia="Times New Roman" w:cs="Times New Roman"/>
-          <w:color w:val="0000FF"/>
-        </w:rPr>
-      </w:pPr>
-      <w:r>
-        <w:rPr>
-          <w:rFonts w:eastAsia="Times New Roman" w:cs="Times New Roman"/>
-          <w:color w:val="0000FF"/>
-        </w:rPr>
-        <w:t>&gt;</w:t>
-      </w:r>
-      <w:r>
-        <w:rPr>
-          <w:rFonts w:eastAsia="Times New Roman" w:cs="Times New Roman"/>
-          <w:color w:val="0000FF"/>
-        </w:rPr>
-        <w:t xml:space="preserve"> They thought Figure 1 layout could be improved - 3x2?</w:t>
-      </w:r>
-    </w:p>
-    <w:p>
-      <w:pPr>
-        <w:pStyle w:val="Reply"/>
-        <w:rPr>
-          <w:rFonts w:eastAsia="Times New Roman" w:cs="Times New Roman"/>
-          <w:color w:val="0000FF"/>
-        </w:rPr>
-      </w:pPr>
-    </w:p>
-    <w:p>
-      <w:pPr>
-        <w:pStyle w:val="Reply"/>
-        <w:rPr>
-          <w:lang w:val="en-US"/>
-        </w:rPr>
-      </w:pPr>
-      <w:r>
-        <w:rPr>
-          <w:lang w:val="en-US"/>
-        </w:rPr>
-        <w:t>Response here…</w:t>
-      </w:r>
-    </w:p>
-    <w:p>
-      <w:pPr>
-        <w:pStyle w:val="Cited"/>
-      </w:pPr>
-      <w:r>
-        <w:tab/>
-        <w:t>Additional comment</w:t>
-      </w:r>
-    </w:p>
-    <w:p>
-      <w:pPr>
-        <w:pStyle w:val="Heading2"/>
-        <w:rPr>
-          <w:lang w:val="en-US"/>
-        </w:rPr>
-      </w:pPr>
-      <w:r>
-        <w:rPr>
-          <w:lang w:val="en-US"/>
-        </w:rPr>
-        <w:t>Minor Grammatical suggestions</w:t>
-      </w:r>
-    </w:p>
-    <w:p>
-      <w:pPr>
-        <w:pStyle w:val="Reply"/>
-        <w:rPr>
-          <w:rFonts w:eastAsia="Times New Roman" w:cs="Times New Roman"/>
-          <w:color w:val="0000FF"/>
-        </w:rPr>
-      </w:pPr>
-      <w:r>
-        <w:rPr>
-          <w:rFonts w:eastAsia="Times New Roman" w:cs="Times New Roman"/>
-          <w:color w:val="0000FF"/>
-        </w:rPr>
-        <w:t>&gt;</w:t>
-      </w:r>
-      <w:r>
-        <w:rPr>
-          <w:rFonts w:eastAsia="Times New Roman" w:cs="Times New Roman"/>
-          <w:color w:val="0000FF"/>
-        </w:rPr>
-        <w:t xml:space="preserve"> Page 1, Section“Introduction”, Para 1, Line 1, insert “the” in “event as the dependent </w:t>
-      </w:r>
-      <w:r>
-        <w:rPr>
-          <w:rFonts w:eastAsia="Times New Roman" w:cs="Times New Roman"/>
-          <w:color w:val="0000FF"/>
-        </w:rPr>
-        <w:t xml:space="preserve">          &gt; </w:t>
-      </w:r>
-      <w:r>
-        <w:rPr>
-          <w:rFonts w:eastAsia="Times New Roman" w:cs="Times New Roman"/>
-          <w:color w:val="0000FF"/>
-        </w:rPr>
-        <w:t>variable”.</w:t>
-      </w:r>
-    </w:p>
-    <w:p>
-      <w:r>
-        <w:t>Response here…</w:t>
-      </w:r>
-    </w:p>
-    <w:p/>
-    <w:p>
-      <w:pPr>
-        <w:pStyle w:val="Reply"/>
-        <w:rPr>
-          <w:rFonts w:eastAsia="Times New Roman" w:cs="Times New Roman"/>
-          <w:color w:val="0000FF"/>
-        </w:rPr>
-      </w:pPr>
-      <w:r>
-        <w:rPr>
-          <w:rFonts w:eastAsia="Times New Roman" w:cs="Times New Roman"/>
-          <w:color w:val="0000FF"/>
-        </w:rPr>
-        <w:t>&gt;</w:t>
-      </w:r>
-      <w:r>
-        <w:rPr>
-          <w:rFonts w:eastAsia="Times New Roman" w:cs="Times New Roman"/>
-          <w:color w:val="0000FF"/>
-        </w:rPr>
-        <w:t xml:space="preserve"> Page 1, Section“Introduction”, Para 1, Line 4, replace “and” with “or”.</w:t>
-      </w:r>
-    </w:p>
-    <w:p>
-      <w:r>
-        <w:t>Response here…</w:t>
-      </w:r>
-    </w:p>
-    <w:p/>
-    <w:p>
-      <w:pPr>
-        <w:pStyle w:val="Reply"/>
-        <w:rPr>
-          <w:rFonts w:eastAsia="Times New Roman" w:cs="Times New Roman"/>
-          <w:color w:val="0000FF"/>
-        </w:rPr>
-      </w:pPr>
-      <w:r>
-        <w:rPr>
-          <w:rFonts w:eastAsia="Times New Roman" w:cs="Times New Roman"/>
-          <w:color w:val="0000FF"/>
-        </w:rPr>
-        <w:t>&gt;</w:t>
-      </w:r>
-      <w:r>
-        <w:rPr>
-          <w:rFonts w:eastAsia="Times New Roman" w:cs="Times New Roman"/>
-          <w:color w:val="0000FF"/>
-        </w:rPr>
-        <w:t xml:space="preserve"> Page 1, third to last line of text, would it be better to replace “right” with “correct”? I </w:t>
-      </w:r>
-      <w:r>
-        <w:rPr>
-          <w:rFonts w:eastAsia="Times New Roman" w:cs="Times New Roman"/>
-          <w:color w:val="0000FF"/>
-        </w:rPr>
-        <w:t xml:space="preserve">         </w:t>
+          <w:lang w:val="en-US"/>
+        </w:rPr>
+      </w:pPr>
+      <w:r>
+        <w:rPr>
+          <w:lang w:val="en-US"/>
+        </w:rPr>
+        <w:t>We fully agree. Just 2 signif</w:t>
+      </w:r>
+      <w:r>
+        <w:rPr>
+          <w:lang w:val="en-US"/>
+        </w:rPr>
+        <w:t xml:space="preserve">icant digits are </w:t>
       </w:r>
       <w:bookmarkStart w:id="1" w:name="_GoBack"/>
       <w:bookmarkEnd w:id="1"/>
       <w:r>
         <w:rPr>
-          <w:rFonts w:eastAsia="Times New Roman" w:cs="Times New Roman"/>
-          <w:color w:val="0000FF"/>
-        </w:rPr>
-        <w:t xml:space="preserve">&gt; </w:t>
+          <w:lang w:val="en-US"/>
+        </w:rPr>
+        <w:t>printed when listing the ranks.</w:t>
+      </w:r>
+    </w:p>
+    <w:p>
+      <w:pPr>
+        <w:pStyle w:val="Reply"/>
+        <w:rPr>
+          <w:lang w:val="en-US"/>
+        </w:rPr>
+      </w:pPr>
+    </w:p>
+    <w:p>
+      <w:pPr>
+        <w:pStyle w:val="Reply"/>
+        <w:rPr>
+          <w:rFonts w:eastAsia="Times New Roman" w:cs="Times New Roman"/>
+          <w:color w:val="0000FF"/>
+        </w:rPr>
+      </w:pPr>
+      <w:r>
+        <w:rPr>
+          <w:rFonts w:eastAsia="Times New Roman" w:cs="Times New Roman"/>
+          <w:color w:val="0000FF"/>
+        </w:rPr>
+        <w:t>&gt;</w:t>
+      </w:r>
+      <w:r>
+        <w:rPr>
+          <w:rFonts w:eastAsia="Times New Roman" w:cs="Times New Roman"/>
+          <w:color w:val="0000FF"/>
+        </w:rPr>
+        <w:t xml:space="preserve"> They thought Figure 1 layout could be improved - 3x2?</w:t>
+      </w:r>
+    </w:p>
+    <w:p>
+      <w:pPr>
+        <w:pStyle w:val="Reply"/>
+        <w:rPr>
+          <w:rFonts w:eastAsia="Times New Roman" w:cs="Times New Roman"/>
+          <w:color w:val="0000FF"/>
+        </w:rPr>
+      </w:pPr>
+    </w:p>
+    <w:p>
+      <w:pPr>
+        <w:pStyle w:val="Reply"/>
+        <w:rPr>
+          <w:lang w:val="en-US"/>
+        </w:rPr>
+      </w:pPr>
+      <w:r>
+        <w:rPr>
+          <w:lang w:val="en-US"/>
+        </w:rPr>
+        <w:t xml:space="preserve">Agreed. We first try the 3x2 layout proposed by the reviewer, and then the 2x3 layout that we find better. We gain a little more space when adopting this last one. </w:t>
+      </w:r>
+      <w:r>
+        <w:t xml:space="preserve"> </w:t>
+      </w:r>
+    </w:p>
+    <w:p>
+      <w:pPr>
+        <w:pStyle w:val="Heading2"/>
+        <w:rPr>
+          <w:lang w:val="en-US"/>
+        </w:rPr>
+      </w:pPr>
+      <w:r>
+        <w:rPr>
+          <w:lang w:val="en-US"/>
+        </w:rPr>
+        <w:t>Minor Grammatical suggestions</w:t>
+      </w:r>
+    </w:p>
+    <w:p>
+      <w:pPr>
+        <w:pStyle w:val="Reply"/>
+        <w:rPr>
+          <w:rFonts w:eastAsia="Times New Roman" w:cs="Times New Roman"/>
+          <w:color w:val="0000FF"/>
+        </w:rPr>
+      </w:pPr>
+      <w:r>
+        <w:rPr>
+          <w:rFonts w:eastAsia="Times New Roman" w:cs="Times New Roman"/>
+          <w:color w:val="0000FF"/>
+        </w:rPr>
+        <w:t>&gt;</w:t>
+      </w:r>
+      <w:r>
+        <w:rPr>
+          <w:rFonts w:eastAsia="Times New Roman" w:cs="Times New Roman"/>
+          <w:color w:val="0000FF"/>
+        </w:rPr>
+        <w:t xml:space="preserve"> Page 1, Section“Introduction”, Para 1, Line 1, insert “the” in “event as the dependent </w:t>
+      </w:r>
+      <w:r>
+        <w:rPr>
+          <w:rFonts w:eastAsia="Times New Roman" w:cs="Times New Roman"/>
+          <w:color w:val="0000FF"/>
+        </w:rPr>
+        <w:t xml:space="preserve">          &gt; </w:t>
+      </w:r>
+      <w:r>
+        <w:rPr>
+          <w:rFonts w:eastAsia="Times New Roman" w:cs="Times New Roman"/>
+          <w:color w:val="0000FF"/>
+        </w:rPr>
+        <w:t>variable”.</w:t>
+      </w:r>
+    </w:p>
+    <w:p>
+      <w:r>
+        <w:t>Agreed.</w:t>
+      </w:r>
+    </w:p>
+    <w:p/>
+    <w:p>
+      <w:pPr>
+        <w:pStyle w:val="Reply"/>
+        <w:rPr>
+          <w:rFonts w:eastAsia="Times New Roman" w:cs="Times New Roman"/>
+          <w:color w:val="0000FF"/>
+        </w:rPr>
+      </w:pPr>
+      <w:r>
+        <w:rPr>
+          <w:rFonts w:eastAsia="Times New Roman" w:cs="Times New Roman"/>
+          <w:color w:val="0000FF"/>
+        </w:rPr>
+        <w:t>&gt;</w:t>
+      </w:r>
+      <w:r>
+        <w:rPr>
+          <w:rFonts w:eastAsia="Times New Roman" w:cs="Times New Roman"/>
+          <w:color w:val="0000FF"/>
+        </w:rPr>
+        <w:t xml:space="preserve"> Page 1, Section“Introduction”, Para 1, Line 4, replace “and” with “or”.</w:t>
+      </w:r>
+    </w:p>
+    <w:p>
+      <w:r>
+        <w:t>Agreed.</w:t>
+      </w:r>
+    </w:p>
+    <w:p/>
+    <w:p>
+      <w:pPr>
+        <w:pStyle w:val="Reply"/>
+        <w:rPr>
+          <w:rFonts w:eastAsia="Times New Roman" w:cs="Times New Roman"/>
+          <w:color w:val="0000FF"/>
+        </w:rPr>
+      </w:pPr>
+      <w:r>
+        <w:rPr>
+          <w:rFonts w:eastAsia="Times New Roman" w:cs="Times New Roman"/>
+          <w:color w:val="0000FF"/>
+        </w:rPr>
+        <w:t>&gt;</w:t>
+      </w:r>
+      <w:r>
+        <w:rPr>
+          <w:rFonts w:eastAsia="Times New Roman" w:cs="Times New Roman"/>
+          <w:color w:val="0000FF"/>
+        </w:rPr>
+        <w:t xml:space="preserve"> Page 1, third to last line of text, would it be better to replace “right” with “correct”? I </w:t>
+      </w:r>
+      <w:r>
+        <w:rPr>
+          <w:rFonts w:eastAsia="Times New Roman" w:cs="Times New Roman"/>
+          <w:color w:val="0000FF"/>
+        </w:rPr>
+        <w:t xml:space="preserve">         &gt; </w:t>
       </w:r>
       <w:r>
         <w:rPr>
@@ -1075,7 +1185,7 @@
     </w:p>
     <w:p>
       <w:r>
-        <w:t>Response here</w:t>
+        <w:t>Agreed.</w:t>
       </w:r>
     </w:p>
     <w:p/>
@@ -1104,7 +1214,7 @@
     </w:p>
     <w:p>
       <w:r>
-        <w:t>Response here</w:t>
+        <w:t>Agreed.</w:t>
       </w:r>
     </w:p>
     <w:p/>
@@ -1133,7 +1243,7 @@
     </w:p>
     <w:p>
       <w:r>
-        <w:t>Response here</w:t>
+        <w:t>Agreed.</w:t>
       </w:r>
     </w:p>
     <w:sectPr>
@@ -2898,7 +3008,7 @@
 </file>
 
 <file path=customXml/itemProps1.xml><?xml version="1.0" encoding="utf-8"?>
-<ds:datastoreItem xmlns:ds="http://schemas.openxmlformats.org/officeDocument/2006/customXml" ds:itemID="{2CDF772B-8958-4346-BEF4-E329FA1AE6A4}">
+<ds:datastoreItem xmlns:ds="http://schemas.openxmlformats.org/officeDocument/2006/customXml" ds:itemID="{C286202B-B803-9F41-AC1A-0E2BC6869EFE}">
   <ds:schemaRefs>
     <ds:schemaRef ds:uri="http://schemas.openxmlformats.org/officeDocument/2006/bibliography"/>
   </ds:schemaRefs>

</xml_diff>